<commit_message>
Apuntes 10/03/2020 Apuntes de classe del martes 10/03/2020 con Juan.
</commit_message>
<xml_diff>
--- a/DSA APUNTS CLASSE.docx
+++ b/DSA APUNTS CLASSE.docx
@@ -1862,7 +1862,7 @@
               </wp:anchor>
             </w:drawing>
           </mc:Choice>
-          <mc:Fallback xmlns:mo="http://schemas.microsoft.com/office/mac/office/2008/main" xmlns:mv="urn:schemas-microsoft-com:mac:vml">
+          <mc:Fallback xmlns:mv="urn:schemas-microsoft-com:mac:vml" xmlns:mo="http://schemas.microsoft.com/office/mac/office/2008/main">
             <w:pict>
               <v:shapetype w14:anchorId="068A92A7" id="_x0000_t34" coordsize="21600,21600" o:spt="34" o:oned="t" adj="10800" path="m0,0l@0,0@0,21600,21600,21600e" filled="f">
                 <v:stroke joinstyle="miter"/>
@@ -3624,7 +3624,7 @@
                     </pic:cNvPicPr>
                   </pic:nvPicPr>
                   <pic:blipFill>
-                    <a:blip r:embed="rId15" cstate="print">
+                    <a:blip r:embed="rId15" cstate="hqprint">
                       <a:extLst>
                         <a:ext uri="{28A0092B-C50C-407E-A947-70E740481C1C}">
                           <a14:useLocalDpi xmlns:a14="http://schemas.microsoft.com/office/drawing/2010/main" val="0"/>
@@ -3914,27 +3914,510 @@
           <w:noProof/>
         </w:rPr>
       </w:pPr>
+      <w:r>
+        <w:rPr>
+          <w:noProof/>
+        </w:rPr>
+        <w:t xml:space="preserve">Deberes </w:t>
+      </w:r>
+      <w:r>
+        <w:rPr>
+          <w:noProof/>
+        </w:rPr>
+        <w:sym w:font="Wingdings" w:char="F0E0"/>
+      </w:r>
+      <w:r>
+        <w:rPr>
+          <w:noProof/>
+        </w:rPr>
+        <w:t xml:space="preserve"> Papel</w:t>
+      </w:r>
+    </w:p>
+    <w:p>
+      <w:pPr>
+        <w:jc w:val="both"/>
+        <w:rPr>
+          <w:noProof/>
+        </w:rPr>
+      </w:pPr>
+    </w:p>
+    <w:p>
+      <w:pPr>
+        <w:jc w:val="both"/>
+        <w:rPr>
+          <w:noProof/>
+        </w:rPr>
+      </w:pPr>
+      <w:r>
+        <w:t>------------------------------</w:t>
+      </w:r>
+      <w:r>
+        <w:t>-----------------</w:t>
+      </w:r>
+      <w:r>
+        <w:t>-------10</w:t>
+      </w:r>
+      <w:r>
+        <w:t>/03/2020---------</w:t>
+      </w:r>
+      <w:r>
+        <w:t>--------</w:t>
+      </w:r>
+      <w:r>
+        <w:t>----------------------------------------</w:t>
+      </w:r>
+    </w:p>
+    <w:p>
+      <w:pPr>
+        <w:jc w:val="both"/>
+        <w:rPr>
+          <w:noProof/>
+        </w:rPr>
+      </w:pPr>
+    </w:p>
+    <w:p>
+      <w:pPr>
+        <w:jc w:val="both"/>
+        <w:rPr>
+          <w:noProof/>
+        </w:rPr>
+      </w:pPr>
+      <w:r>
+        <w:rPr>
+          <w:noProof/>
+        </w:rPr>
+        <w:t>Today we are going to see, how are we going to make a client app in Android. Two activities this week, based around hello world projects as in the base. We are going to start of with Android Studio(Latest Version) to develop the App.</w:t>
+      </w:r>
+    </w:p>
+    <w:p>
+      <w:pPr>
+        <w:jc w:val="both"/>
+        <w:rPr>
+          <w:noProof/>
+        </w:rPr>
+      </w:pPr>
+      <w:r>
+        <w:rPr>
+          <w:noProof/>
+        </w:rPr>
+        <w:t>After finishing the tutorial on RestApi, we can and should start with the part of the project, in this case the Login screen,inside Android.</w:t>
+      </w:r>
+    </w:p>
+    <w:p>
+      <w:pPr>
+        <w:jc w:val="both"/>
+        <w:rPr>
+          <w:noProof/>
+        </w:rPr>
+      </w:pPr>
+      <w:r>
+        <w:rPr>
+          <w:noProof/>
+        </w:rPr>
+        <w:t>The main 4 concepts on Android are</w:t>
+      </w:r>
+    </w:p>
+    <w:p>
+      <w:pPr>
+        <w:jc w:val="both"/>
+        <w:rPr>
+          <w:noProof/>
+        </w:rPr>
+      </w:pPr>
+      <w:r>
+        <w:rPr>
+          <w:noProof/>
+        </w:rPr>
+        <w:t>-Activity</w:t>
+      </w:r>
+    </w:p>
+    <w:p>
+      <w:pPr>
+        <w:jc w:val="both"/>
+        <w:rPr>
+          <w:noProof/>
+        </w:rPr>
+      </w:pPr>
+      <w:r>
+        <w:rPr>
+          <w:noProof/>
+        </w:rPr>
+        <w:t>-XML</w:t>
+      </w:r>
+    </w:p>
+    <w:p>
+      <w:pPr>
+        <w:jc w:val="both"/>
+        <w:rPr>
+          <w:noProof/>
+        </w:rPr>
+      </w:pPr>
+      <w:r>
+        <w:rPr>
+          <w:noProof/>
+        </w:rPr>
+        <w:t>-</w:t>
+      </w:r>
+    </w:p>
+    <w:p>
+      <w:pPr>
+        <w:jc w:val="both"/>
+        <w:rPr>
+          <w:noProof/>
+        </w:rPr>
+      </w:pPr>
+      <w:r>
+        <w:rPr>
+          <w:noProof/>
+        </w:rPr>
+        <w:t xml:space="preserve">Download Android SDK inside the preferences window </w:t>
+      </w:r>
+      <w:r>
+        <w:rPr>
+          <w:noProof/>
+        </w:rPr>
+        <w:sym w:font="Wingdings" w:char="F0E0"/>
+      </w:r>
+      <w:r>
+        <w:rPr>
+          <w:noProof/>
+        </w:rPr>
+        <w:t xml:space="preserve"> SystemSettings</w:t>
+      </w:r>
+      <w:r>
+        <w:rPr>
+          <w:noProof/>
+        </w:rPr>
+        <w:t xml:space="preserve"> </w:t>
+      </w:r>
+      <w:r>
+        <w:rPr>
+          <w:noProof/>
+        </w:rPr>
+        <w:sym w:font="Wingdings" w:char="F0E0"/>
+      </w:r>
+      <w:r>
+        <w:rPr>
+          <w:noProof/>
+        </w:rPr>
+        <w:t xml:space="preserve"> SDK TOOLS</w:t>
+      </w:r>
+      <w:r>
+        <w:rPr>
+          <w:noProof/>
+        </w:rPr>
+        <w:t>, remember to not take the last version of Android SDK, just take Android 8.1 SDK. We can see the details inside the SDK what is included we can exclude or include extra stuff, but recommened to not install everything inside the SDK 8.1. Android SDK Platform 28 &amp; Google API’s Intel X86 Atom System Image</w:t>
+      </w:r>
+      <w:r>
+        <w:rPr>
+          <w:noProof/>
+        </w:rPr>
+        <w:t>, this is mainly due to the fact of storage limitations in the computer.</w:t>
+      </w:r>
+    </w:p>
+    <w:p>
+      <w:pPr>
+        <w:jc w:val="both"/>
+        <w:rPr>
+          <w:noProof/>
+        </w:rPr>
+      </w:pPr>
+      <w:r>
+        <w:rPr>
+          <w:noProof/>
+        </w:rPr>
+        <w:t>SDK TOOLS</w:t>
+      </w:r>
+      <w:r>
+        <w:rPr>
+          <w:noProof/>
+        </w:rPr>
+        <w:sym w:font="Wingdings" w:char="F0E0"/>
+      </w:r>
+      <w:r>
+        <w:rPr>
+          <w:noProof/>
+        </w:rPr>
+        <w:t xml:space="preserve"> Android Emulator installed(due to the fact we want to simulate the phone inside the Computer. </w:t>
+      </w:r>
+    </w:p>
+    <w:p>
+      <w:pPr>
+        <w:jc w:val="both"/>
+        <w:rPr>
+          <w:noProof/>
+        </w:rPr>
+      </w:pPr>
+      <w:r>
+        <w:rPr>
+          <w:noProof/>
+        </w:rPr>
+        <w:t>Even after this the fact  we can’t run the emulator properly, we can just use the phone via connecting the cable to phone is USB debugging mode(Developer Mode inside the Android System Settings).</w:t>
+      </w:r>
+    </w:p>
+    <w:p>
+      <w:pPr>
+        <w:jc w:val="both"/>
+        <w:rPr>
+          <w:noProof/>
+        </w:rPr>
+      </w:pPr>
+      <w:r>
+        <w:rPr>
+          <w:noProof/>
+        </w:rPr>
+        <w:lastRenderedPageBreak/>
+        <w:t>Inside Virtual Devices, the trick is to configure the resolution of the phone to 720x1280xhdpi(For faster operation).</w:t>
+      </w:r>
+    </w:p>
+    <w:p>
+      <w:pPr>
+        <w:jc w:val="both"/>
+        <w:rPr>
+          <w:noProof/>
+        </w:rPr>
+      </w:pPr>
+      <w:r>
+        <w:rPr>
+          <w:noProof/>
+        </w:rPr>
+        <w:t>Creating  a new Project Android</w:t>
+      </w:r>
+    </w:p>
+    <w:p>
+      <w:pPr>
+        <w:ind w:left="720"/>
+        <w:jc w:val="both"/>
+        <w:rPr>
+          <w:noProof/>
+        </w:rPr>
+      </w:pPr>
+      <w:r>
+        <w:rPr>
+          <w:noProof/>
+        </w:rPr>
+        <w:t xml:space="preserve">We can start blank or with a template. </w:t>
+      </w:r>
+    </w:p>
+    <w:p>
+      <w:pPr>
+        <w:ind w:left="720"/>
+        <w:jc w:val="both"/>
+        <w:rPr>
+          <w:noProof/>
+        </w:rPr>
+      </w:pPr>
+      <w:r>
+        <w:rPr>
+          <w:noProof/>
+        </w:rPr>
+        <w:t>Each window are called activity in android, it’s not exactly the same as they are stored in a stack.</w:t>
+      </w:r>
+    </w:p>
+    <w:p>
+      <w:pPr>
+        <w:ind w:left="720"/>
+        <w:jc w:val="both"/>
+        <w:rPr>
+          <w:noProof/>
+        </w:rPr>
+      </w:pPr>
+      <w:r>
+        <w:rPr>
+          <w:noProof/>
+        </w:rPr>
+        <w:t>New project</w:t>
+      </w:r>
+      <w:r>
+        <w:rPr>
+          <w:noProof/>
+        </w:rPr>
+        <w:sym w:font="Wingdings" w:char="F0E0"/>
+      </w:r>
+      <w:r>
+        <w:rPr>
+          <w:noProof/>
+        </w:rPr>
+        <w:t>Empty</w:t>
+      </w:r>
+      <w:r>
+        <w:rPr>
+          <w:noProof/>
+        </w:rPr>
+        <w:sym w:font="Wingdings" w:char="F0E0"/>
+      </w:r>
+      <w:r>
+        <w:rPr>
+          <w:noProof/>
+        </w:rPr>
+        <w:t>projectname: ejemplodsa</w:t>
+      </w:r>
+    </w:p>
+    <w:p>
+      <w:pPr>
+        <w:ind w:left="720"/>
+        <w:jc w:val="both"/>
+        <w:rPr>
+          <w:noProof/>
+        </w:rPr>
+      </w:pPr>
+      <w:r>
+        <w:rPr>
+          <w:noProof/>
+        </w:rPr>
+        <w:t>How to define the name of the package inside android/java</w:t>
+      </w:r>
+    </w:p>
+    <w:p>
+      <w:pPr>
+        <w:ind w:left="720"/>
+        <w:jc w:val="both"/>
+        <w:rPr>
+          <w:noProof/>
+        </w:rPr>
+      </w:pPr>
+      <w:r>
+        <w:rPr>
+          <w:noProof/>
+        </w:rPr>
+        <w:t>Example: edu.upc.dsa.ejemplodsa</w:t>
+      </w:r>
+    </w:p>
+    <w:p>
+      <w:pPr>
+        <w:ind w:left="720"/>
+        <w:jc w:val="both"/>
+        <w:rPr>
+          <w:noProof/>
+        </w:rPr>
+      </w:pPr>
+      <w:r>
+        <w:rPr>
+          <w:noProof/>
+        </w:rPr>
+        <w:t>Minimum SDK for the application: API22 Android 5.1 Lollipop</w:t>
+      </w:r>
+    </w:p>
+    <w:p>
+      <w:pPr>
+        <w:ind w:left="720"/>
+        <w:jc w:val="both"/>
+        <w:rPr>
+          <w:noProof/>
+        </w:rPr>
+      </w:pPr>
+      <w:r>
+        <w:rPr>
+          <w:noProof/>
+        </w:rPr>
+        <w:t>Finish.</w:t>
+      </w:r>
+    </w:p>
+    <w:p>
+      <w:pPr>
+        <w:jc w:val="both"/>
+        <w:rPr>
+          <w:noProof/>
+        </w:rPr>
+      </w:pPr>
+      <w:r>
+        <w:rPr>
+          <w:noProof/>
+        </w:rPr>
+        <w:t>We are going to use Gradle inside android, we are not going to touch this much.</w:t>
+      </w:r>
+    </w:p>
+    <w:p>
+      <w:pPr>
+        <w:jc w:val="both"/>
+        <w:rPr>
+          <w:noProof/>
+        </w:rPr>
+      </w:pPr>
+      <w:r>
+        <w:rPr>
+          <w:noProof/>
+        </w:rPr>
+        <w:t>Manifest.xml defines the activities, how is everything shown, permisions.</w:t>
+      </w:r>
+    </w:p>
+    <w:p>
+      <w:pPr>
+        <w:jc w:val="both"/>
+        <w:rPr>
+          <w:noProof/>
+        </w:rPr>
+      </w:pPr>
+      <w:r>
+        <w:rPr>
+          <w:noProof/>
+        </w:rPr>
+        <w:t>Insdie the folder /res we are going to save the layouts. For example what aspect the elements have and the resources related to appearance.</w:t>
+      </w:r>
+    </w:p>
+    <w:p>
+      <w:pPr>
+        <w:jc w:val="both"/>
+        <w:rPr>
+          <w:noProof/>
+        </w:rPr>
+      </w:pPr>
+      <w:r>
+        <w:rPr>
+          <w:noProof/>
+        </w:rPr>
+        <w:tab/>
+      </w:r>
+    </w:p>
+    <w:p>
+      <w:pPr>
+        <w:ind w:firstLine="720"/>
+        <w:jc w:val="both"/>
+        <w:rPr>
+          <w:noProof/>
+        </w:rPr>
+      </w:pPr>
+      <w:r>
+        <w:rPr>
+          <w:noProof/>
+        </w:rPr>
+        <w:t xml:space="preserve">The intent inside the Manifest tells the application what to launch when the mainactivity is launched. </w:t>
+      </w:r>
+    </w:p>
+    <w:p>
+      <w:pPr>
+        <w:ind w:firstLine="720"/>
+        <w:jc w:val="both"/>
+        <w:rPr>
+          <w:noProof/>
+        </w:rPr>
+      </w:pPr>
+      <w:r>
+        <w:rPr>
+          <w:noProof/>
+        </w:rPr>
+        <w:t>Everything inside the android application is relative position based, never absolute value such as pixels as it wouldn’t be compatible with most of the screens in android. This relative position can be percent based.</w:t>
+      </w:r>
+    </w:p>
+    <w:p>
+      <w:pPr>
+        <w:ind w:firstLine="720"/>
+        <w:jc w:val="both"/>
+        <w:rPr>
+          <w:noProof/>
+        </w:rPr>
+      </w:pPr>
       <w:bookmarkStart w:id="0" w:name="_GoBack"/>
-      <w:r>
-        <w:rPr>
-          <w:noProof/>
-        </w:rPr>
-        <w:t xml:space="preserve">Deberes </w:t>
-      </w:r>
-      <w:r>
-        <w:rPr>
-          <w:noProof/>
-        </w:rPr>
-        <w:sym w:font="Wingdings" w:char="F0E0"/>
-      </w:r>
-      <w:r>
-        <w:rPr>
-          <w:noProof/>
-        </w:rPr>
-        <w:t xml:space="preserve"> Papel</w:t>
-      </w:r>
-    </w:p>
-    <w:bookmarkEnd w:id="0"/>
+      <w:bookmarkEnd w:id="0"/>
+    </w:p>
+    <w:p>
+      <w:pPr>
+        <w:jc w:val="both"/>
+        <w:rPr>
+          <w:noProof/>
+        </w:rPr>
+      </w:pPr>
+    </w:p>
     <w:p>
       <w:pPr>
         <w:jc w:val="both"/>
@@ -4909,6 +5392,7 @@
   <w:style w:type="character" w:default="1" w:styleId="DefaultParagraphFont">
     <w:name w:val="Default Paragraph Font"/>
     <w:uiPriority w:val="1"/>
+    <w:semiHidden/>
     <w:unhideWhenUsed/>
   </w:style>
   <w:style w:type="table" w:default="1" w:styleId="TableNormal">
@@ -8356,7 +8840,7 @@
 </file>
 
 <file path=customXml/itemProps1.xml><?xml version="1.0" encoding="utf-8"?>
-<ds:datastoreItem xmlns:ds="http://schemas.openxmlformats.org/officeDocument/2006/customXml" ds:itemID="{C9D65E25-94DF-4EBF-A037-3207DD2A6355}">
+<ds:datastoreItem xmlns:ds="http://schemas.openxmlformats.org/officeDocument/2006/customXml" ds:itemID="{59272944-1CD5-4369-A831-E26510DA92C3}">
   <ds:schemaRefs>
     <ds:schemaRef ds:uri="http://schemas.openxmlformats.org/officeDocument/2006/bibliography"/>
   </ds:schemaRefs>

</xml_diff>